<commit_message>
dealt with the non-standard exception handling of touch on Mac and removed exposed exception handling in simple_touch and syslib_symlink
</commit_message>
<xml_diff>
--- a/doc/ForDevelopers/Architecture.docx
+++ b/doc/ForDevelopers/Architecture.docx
@@ -27,24 +27,24 @@
         <w:jc w:val="center"/>
       </w:pPr>
       <w:r>
-        <w:t>(E</w:t>
-      </w:r>
-      <w:r>
-        <w:t>LON</w:t>
-      </w:r>
-      <w:r>
-        <w:t xml:space="preserve"> M</w:t>
-      </w:r>
-      <w:r>
-        <w:t>USK</w:t>
-      </w:r>
-      <w:r>
-        <w:t>)</w:t>
+        <w:t>(ELON MUSK)</w:t>
       </w:r>
     </w:p>
     <w:p>
       <w:r>
         <w:t>Getting software right is hard. When the architecture is right, however, maintaining and extending the system requires a fraction of the human effort. The primary goal of software architecture is to minimize the human resources needed to extend and maintain a system. Good architecture also reduces the pain, frustration, and wasted energy caused by tangled, unstructured code.</w:t>
+      </w:r>
+      <w:r>
+        <w:t xml:space="preserve"> We need to care about software architecture because they way that software is structured has a profound impact on our ability to keep adapting and evolving it, even in the short term.</w:t>
+      </w:r>
+      <w:r>
+        <w:t xml:space="preserve"> </w:t>
+      </w:r>
+      <w:r>
+        <w:t xml:space="preserve">Every design decision that we make needs to leave the door open for future changes. Writing working code </w:t>
+      </w:r>
+      <w:r>
+        <w:t>that doesn’t block future code is a non-trivial skillset. It takes years to master.</w:t>
       </w:r>
     </w:p>
     <w:p>
@@ -114,25 +114,7 @@
         </w:numPr>
       </w:pPr>
       <w:r>
-        <w:t>explain</w:t>
-      </w:r>
-      <w:r>
-        <w:t>ing</w:t>
-      </w:r>
-      <w:r>
-        <w:t xml:space="preserve"> the intent and purpose </w:t>
-      </w:r>
-      <w:r>
-        <w:t xml:space="preserve">of the implementation through carefully selected </w:t>
-      </w:r>
-      <w:r>
-        <w:t>variable, function, subroutine</w:t>
-      </w:r>
-      <w:r>
-        <w:t xml:space="preserve">, type, class, and module </w:t>
-      </w:r>
-      <w:r>
-        <w:t>names</w:t>
+        <w:t>explaining the intent and purpose of the implementation through carefully selected variable, function, subroutine, type, class, and module names</w:t>
       </w:r>
     </w:p>
     <w:p>
@@ -147,21 +129,7 @@
           <w:b/>
           <w:bCs/>
         </w:rPr>
-        <w:t xml:space="preserve">A good </w:t>
-      </w:r>
-      <w:r>
-        <w:rPr>
-          <w:b/>
-          <w:bCs/>
-        </w:rPr>
-        <w:t>design is one that</w:t>
-      </w:r>
-      <w:r>
-        <w:rPr>
-          <w:b/>
-          <w:bCs/>
-        </w:rPr>
-        <w:t>:</w:t>
+        <w:t>A good design is one that:</w:t>
       </w:r>
     </w:p>
     <w:p>
@@ -173,13 +141,7 @@
         </w:numPr>
       </w:pPr>
       <w:r>
-        <w:t>serve</w:t>
-      </w:r>
-      <w:r>
-        <w:t>s</w:t>
-      </w:r>
-      <w:r>
-        <w:t xml:space="preserve"> its intended purpose effectively and efficiently</w:t>
+        <w:t>serves its intended purpose effectively and efficiently</w:t>
       </w:r>
     </w:p>
     <w:p>
@@ -191,10 +153,7 @@
         </w:numPr>
       </w:pPr>
       <w:r>
-        <w:t xml:space="preserve">is esthetically </w:t>
-      </w:r>
-      <w:r>
-        <w:t>appealing</w:t>
+        <w:t>is esthetically appealing</w:t>
       </w:r>
     </w:p>
     <w:p>
@@ -206,10 +165,7 @@
         </w:numPr>
       </w:pPr>
       <w:r>
-        <w:t xml:space="preserve">is </w:t>
-      </w:r>
-      <w:r>
-        <w:t>easy to understand and use</w:t>
+        <w:t>is easy to understand and use</w:t>
       </w:r>
     </w:p>
     <w:p>
@@ -221,10 +177,7 @@
         </w:numPr>
       </w:pPr>
       <w:r>
-        <w:t>is</w:t>
-      </w:r>
-      <w:r>
-        <w:t xml:space="preserve"> adaptable and able to evolve over time to meet rapidly changing needs</w:t>
+        <w:t>is adaptable and able to evolve over time to meet rapidly changing needs</w:t>
       </w:r>
     </w:p>
     <w:p>
@@ -236,37 +189,24 @@
         </w:numPr>
       </w:pPr>
       <w:r>
-        <w:t>is</w:t>
-      </w:r>
-      <w:r>
-        <w:t xml:space="preserve"> robust against user errors </w:t>
-      </w:r>
-    </w:p>
-    <w:p>
-      <w:r>
-        <w:t>Inexperienced developers underestimate how</w:t>
-      </w:r>
-      <w:r>
-        <w:t xml:space="preserve"> much productivity is affected by the complexity of a code base. When complexity is low, developers can move fast and accomplish much. When complexity is high, productivity grinds to a near halt. A common misconception is that minor complexities do not cause problems; that minor complexities somehow don’t add to the overall complexity of the system. The broken windows effect occurs in software just as much as it does in neglected neighborhoods. Low-quality code leads developers to write more low-quality code.</w:t>
-      </w:r>
-      <w:r>
-        <w:t xml:space="preserve"> </w:t>
-      </w:r>
-      <w:r>
-        <w:t xml:space="preserve">Naming is an important tool used to explain information in code. If a name cannot be chosen in a way that explains the entity, then it is </w:t>
+        <w:t xml:space="preserve">is robust against user errors </w:t>
+      </w:r>
+    </w:p>
+    <w:p>
+      <w:r>
+        <w:t xml:space="preserve">Inexperienced developers underestimate how much productivity is affected by the complexity of a code base. When complexity is low, developers can move fast and accomplish much. When complexity is high, productivity grinds to a near halt. A common misconception is that minor complexities do not cause problems; that minor complexities </w:t>
       </w:r>
       <w:r>
         <w:lastRenderedPageBreak/>
-        <w:t xml:space="preserve">often a sign that the entity should be split into multiple entities or abstracted differently. Write your code as lucidly, simply, and clearly as you can. </w:t>
-      </w:r>
-      <w:r>
-        <w:t>I</w:t>
-      </w:r>
-      <w:r>
-        <w:t>f it needs to be sped up later, you can optimize it later. In general, it’s better to pick a design that fits your data and mental models than the one that is the fastest</w:t>
-      </w:r>
-      <w:r>
-        <w:t xml:space="preserve">. The best designs are those that are driven by a domain-specific language, implementing domain-specific knowledge. Therefore, you must know your domain before you start implementing code. Coders contributing to SIMPLE must have a solid theoretical basis of knowledge about electron microscopy, image processing, machine learning, and algorithm development. </w:t>
+        <w:t xml:space="preserve">somehow don’t add to the overall complexity of the system. The broken windows effect occurs in software just as much as it does in neglected neighborhoods. Low-quality code leads developers to write more low-quality code. </w:t>
+      </w:r>
+      <w:r>
+        <w:t>As a developer, you should make a point of having a little design review after each passing test and clean up as you go. This is way cheaper than fixing bad designs later. Perhaps, before you commit code, ask a colleague to review it with you.</w:t>
+      </w:r>
+    </w:p>
+    <w:p>
+      <w:r>
+        <w:t xml:space="preserve">Naming is an important tool used to explain information in code. If a name cannot be chosen in a way that explains the entity, then it is often a sign that the entity should be split into multiple entities or abstracted differently. Write your code as lucidly, simply, and clearly as you can. If it needs to be sped up later, you can optimize it later. In general, it’s better to pick a design that fits your data and mental models than the one that is the fastest. The best designs are those that are driven by a domain-specific language, implementing domain-specific knowledge. Therefore, you must know your domain before you start implementing code. Coders contributing to SIMPLE must have a solid theoretical basis of knowledge about electron microscopy, image processing, machine learning, and algorithm development. </w:t>
       </w:r>
       <w:r>
         <w:t>T</w:t>
@@ -335,16 +275,7 @@
         <w:t>. S</w:t>
       </w:r>
       <w:r>
-        <w:t xml:space="preserve">oftware entities (classes, modules, functions, etc.) should be open for </w:t>
-      </w:r>
-      <w:r>
-        <w:t>extension but</w:t>
-      </w:r>
-      <w:r>
-        <w:t xml:space="preserve"> closed for modification</w:t>
-      </w:r>
-      <w:r>
-        <w:t xml:space="preserve"> </w:t>
+        <w:t xml:space="preserve">oftware entities (classes, modules, functions, etc.) should be open for extension but closed for modification </w:t>
       </w:r>
       <w:r>
         <w:t xml:space="preserve">A software system that is easy to change is designed such that its behavior </w:t>
@@ -381,13 +312,7 @@
         <w:t xml:space="preserve"> Substitution Principle. </w:t>
       </w:r>
       <w:r>
-        <w:t xml:space="preserve">Any </w:t>
-      </w:r>
-      <w:r>
-        <w:t>interchangeable</w:t>
-      </w:r>
-      <w:r>
-        <w:t xml:space="preserve"> parts of a software system must honor all the original expectations—no new restrictions, no broken guarantees.</w:t>
+        <w:t>Any interchangeable parts of a software system must honor all the original expectations—no new restrictions, no broken guarantees.</w:t>
       </w:r>
     </w:p>
     <w:p>
@@ -406,25 +331,16 @@
         <w:t>I</w:t>
       </w:r>
       <w:r>
-        <w:t xml:space="preserve">nterface Segregation Principle. </w:t>
-      </w:r>
-      <w:r>
-        <w:t>Keep contracts small and specific so nothing is forced to support behavior it doesn’t need.</w:t>
-      </w:r>
-      <w:r>
-        <w:t xml:space="preserve"> It is inappropriate to </w:t>
-      </w:r>
-      <w:r>
-        <w:t>force something</w:t>
-      </w:r>
-      <w:r>
-        <w:t xml:space="preserve"> (a module, a class, or a subroutine etc.)</w:t>
-      </w:r>
-      <w:r>
-        <w:t xml:space="preserve"> to deal with things it doesn’t care about or can’t reasonably do.</w:t>
-      </w:r>
-      <w:r>
-        <w:t xml:space="preserve"> This principle also tells us to not depend on things we don’t need or use.</w:t>
+        <w:t xml:space="preserve">nterface Segregation Principle. Keep contracts small, precise, and focused. No component should be forced to depend on behavior it does not use, need, or reasonably support. Large, all-purpose contracts blur responsibilities, introduce unnecessary coupling, and force implementations to carry meaningless or invalid behavior. By segregating interfaces, each component commits only to what it </w:t>
+      </w:r>
+      <w:r>
+        <w:t>does</w:t>
+      </w:r>
+      <w:r>
+        <w:t xml:space="preserve"> and</w:t>
+      </w:r>
+      <w:r>
+        <w:t xml:space="preserve"> depends only on what it truly needs.</w:t>
       </w:r>
     </w:p>
     <w:p>
@@ -440,19 +356,11 @@
           <w:b/>
           <w:bCs/>
         </w:rPr>
+        <w:lastRenderedPageBreak/>
         <w:t>D</w:t>
       </w:r>
       <w:r>
-        <w:t xml:space="preserve">ependency Inversion Principle. </w:t>
-      </w:r>
-      <w:r>
-        <w:t>Don’t build important logic so that it depends directly on concrete details.</w:t>
-      </w:r>
-      <w:r>
-        <w:t xml:space="preserve"> </w:t>
-      </w:r>
-      <w:r>
-        <w:t>Make both the logic and the details depend on shared expectations instead.</w:t>
+        <w:t>ependency Inversion Principle. Don’t build important logic so that it depends directly on concrete details. Make both the logic and the details depend on shared expectations instead.</w:t>
       </w:r>
       <w:r>
         <w:t xml:space="preserve"> This principle tells us that the most flexible systems are those in which dependencies refer only to abstractions, not concrete implementations.</w:t>
@@ -472,7 +380,6 @@
         <w:t>Software architects are the strongest programmers on the team. They continue to write code while directing the team toward designs that maximize productivity. Architecture is not about whether a system works. Many poorly architected systems work perfectly well. Their failures emerge later—during deployment, maintenance, and continued development.</w:t>
       </w:r>
     </w:p>
-    <w:p/>
     <w:p>
       <w:r>
         <w:t>The purpose of software architecture is to support the entire lifecycle of a system. Good architecture makes a system easy to understand, easy to change, easy to deploy, and inexpensive to maintain. Its goal is to minimize long-term maintenance costs and maximize developer productivity.</w:t>
@@ -554,46 +461,86 @@
         <w:t>The deployment of the system</w:t>
       </w:r>
     </w:p>
+    <w:p>
+      <w:pPr>
+        <w:rPr>
+          <w:b/>
+          <w:bCs/>
+        </w:rPr>
+      </w:pPr>
+      <w:r>
+        <w:rPr>
+          <w:b/>
+          <w:bCs/>
+        </w:rPr>
+        <w:t>A clean architecture for scientific software is:</w:t>
+      </w:r>
+    </w:p>
+    <w:p>
+      <w:pPr>
+        <w:pStyle w:val="ListParagraph"/>
+        <w:numPr>
+          <w:ilvl w:val="0"/>
+          <w:numId w:val="4"/>
+        </w:numPr>
+      </w:pPr>
+      <w:r>
+        <w:rPr>
+          <w:i/>
+          <w:iCs/>
+        </w:rPr>
+        <w:t>Testable.</w:t>
+      </w:r>
+      <w:r>
+        <w:t xml:space="preserve"> The scientific methods can be tested without involving UI, database, web server, or any other external element.</w:t>
+      </w:r>
+    </w:p>
+    <w:p>
+      <w:pPr>
+        <w:pStyle w:val="ListParagraph"/>
+        <w:numPr>
+          <w:ilvl w:val="0"/>
+          <w:numId w:val="4"/>
+        </w:numPr>
+      </w:pPr>
+      <w:r>
+        <w:rPr>
+          <w:i/>
+          <w:iCs/>
+        </w:rPr>
+        <w:t>Independent of the UI.</w:t>
+      </w:r>
+      <w:r>
+        <w:t xml:space="preserve"> The UI could change easily, without affecting the rest of the system. A web UI could be replaced with a console UI, for example, without changing </w:t>
+      </w:r>
+      <w:r>
+        <w:lastRenderedPageBreak/>
+        <w:t>the scientific methods. This is a variation of the fundamental rule of software design—</w:t>
+      </w:r>
+      <w:r>
+        <w:rPr>
+          <w:i/>
+          <w:iCs/>
+        </w:rPr>
+        <w:t xml:space="preserve">don’t depend on volatile things. </w:t>
+      </w:r>
+    </w:p>
     <w:p/>
     <w:p/>
     <w:p/>
-    <w:p/>
-    <w:p/>
-    <w:p/>
-    <w:p/>
-    <w:p/>
-    <w:p/>
-    <w:p/>
-    <w:p/>
-    <w:p/>
-    <w:p/>
-    <w:p/>
-    <w:p/>
-    <w:p/>
-    <w:p/>
-    <w:p/>
-    <w:p/>
-    <w:p/>
-    <w:p/>
-    <w:p/>
-    <w:p/>
-    <w:p/>
-    <w:p/>
-    <w:p/>
-    <w:p/>
-    <w:p/>
-    <w:p/>
+    <w:p>
+      <w:pPr>
+        <w:pStyle w:val="Heading2"/>
+      </w:pPr>
+      <w:r>
+        <w:t>Miscellaneous stuff</w:t>
+      </w:r>
+    </w:p>
     <w:p>
       <w:r>
         <w:t>Tools, especially simple ones, should be usable with minimal, or ideally zero, reading of documentation.</w:t>
       </w:r>
     </w:p>
-    <w:p/>
-    <w:p/>
-    <w:p/>
-    <w:p/>
-    <w:p/>
-    <w:p/>
     <w:p>
       <w:r>
         <w:t xml:space="preserve">Extreme programming introduced the catchy phrase “You Aren’t </w:t>
@@ -607,17 +554,11 @@
         <w:t xml:space="preserve"> Need It” (YAGNI), which advises engineers not to invest in functionality, complexity, or optimizations until it is deemed necessary.</w:t>
       </w:r>
     </w:p>
-    <w:p/>
-    <w:p/>
-    <w:p/>
     <w:p>
       <w:r>
         <w:t>When your code is more minimalistic, there are fewer things that can go wrong, fewer things to be confused by, and fewer things in the way of progress.</w:t>
       </w:r>
     </w:p>
-    <w:p/>
-    <w:p/>
-    <w:p/>
     <w:p>
       <w:r>
         <w:t>Follow the campground rule. Always leave the code base in a better state than you found it.</w:t>
@@ -975,6 +916,119 @@
       </w:rPr>
     </w:lvl>
   </w:abstractNum>
+  <w:abstractNum w:abstractNumId="3" w15:restartNumberingAfterBreak="0">
+    <w:nsid w:val="79756106"/>
+    <w:multiLevelType w:val="hybridMultilevel"/>
+    <w:tmpl w:val="DBCEFE4C"/>
+    <w:lvl w:ilvl="0" w:tplc="04090001">
+      <w:start w:val="1"/>
+      <w:numFmt w:val="bullet"/>
+      <w:lvlText w:val=""/>
+      <w:lvlJc w:val="left"/>
+      <w:pPr>
+        <w:ind w:left="720" w:hanging="360"/>
+      </w:pPr>
+      <w:rPr>
+        <w:rFonts w:ascii="Symbol" w:hAnsi="Symbol" w:hint="default"/>
+      </w:rPr>
+    </w:lvl>
+    <w:lvl w:ilvl="1" w:tplc="04090003" w:tentative="1">
+      <w:start w:val="1"/>
+      <w:numFmt w:val="bullet"/>
+      <w:lvlText w:val="o"/>
+      <w:lvlJc w:val="left"/>
+      <w:pPr>
+        <w:ind w:left="1440" w:hanging="360"/>
+      </w:pPr>
+      <w:rPr>
+        <w:rFonts w:ascii="Courier New" w:hAnsi="Courier New" w:cs="Courier New" w:hint="default"/>
+      </w:rPr>
+    </w:lvl>
+    <w:lvl w:ilvl="2" w:tplc="04090005" w:tentative="1">
+      <w:start w:val="1"/>
+      <w:numFmt w:val="bullet"/>
+      <w:lvlText w:val=""/>
+      <w:lvlJc w:val="left"/>
+      <w:pPr>
+        <w:ind w:left="2160" w:hanging="360"/>
+      </w:pPr>
+      <w:rPr>
+        <w:rFonts w:ascii="Wingdings" w:hAnsi="Wingdings" w:hint="default"/>
+      </w:rPr>
+    </w:lvl>
+    <w:lvl w:ilvl="3" w:tplc="04090001" w:tentative="1">
+      <w:start w:val="1"/>
+      <w:numFmt w:val="bullet"/>
+      <w:lvlText w:val=""/>
+      <w:lvlJc w:val="left"/>
+      <w:pPr>
+        <w:ind w:left="2880" w:hanging="360"/>
+      </w:pPr>
+      <w:rPr>
+        <w:rFonts w:ascii="Symbol" w:hAnsi="Symbol" w:hint="default"/>
+      </w:rPr>
+    </w:lvl>
+    <w:lvl w:ilvl="4" w:tplc="04090003" w:tentative="1">
+      <w:start w:val="1"/>
+      <w:numFmt w:val="bullet"/>
+      <w:lvlText w:val="o"/>
+      <w:lvlJc w:val="left"/>
+      <w:pPr>
+        <w:ind w:left="3600" w:hanging="360"/>
+      </w:pPr>
+      <w:rPr>
+        <w:rFonts w:ascii="Courier New" w:hAnsi="Courier New" w:cs="Courier New" w:hint="default"/>
+      </w:rPr>
+    </w:lvl>
+    <w:lvl w:ilvl="5" w:tplc="04090005" w:tentative="1">
+      <w:start w:val="1"/>
+      <w:numFmt w:val="bullet"/>
+      <w:lvlText w:val=""/>
+      <w:lvlJc w:val="left"/>
+      <w:pPr>
+        <w:ind w:left="4320" w:hanging="360"/>
+      </w:pPr>
+      <w:rPr>
+        <w:rFonts w:ascii="Wingdings" w:hAnsi="Wingdings" w:hint="default"/>
+      </w:rPr>
+    </w:lvl>
+    <w:lvl w:ilvl="6" w:tplc="04090001" w:tentative="1">
+      <w:start w:val="1"/>
+      <w:numFmt w:val="bullet"/>
+      <w:lvlText w:val=""/>
+      <w:lvlJc w:val="left"/>
+      <w:pPr>
+        <w:ind w:left="5040" w:hanging="360"/>
+      </w:pPr>
+      <w:rPr>
+        <w:rFonts w:ascii="Symbol" w:hAnsi="Symbol" w:hint="default"/>
+      </w:rPr>
+    </w:lvl>
+    <w:lvl w:ilvl="7" w:tplc="04090003" w:tentative="1">
+      <w:start w:val="1"/>
+      <w:numFmt w:val="bullet"/>
+      <w:lvlText w:val="o"/>
+      <w:lvlJc w:val="left"/>
+      <w:pPr>
+        <w:ind w:left="5760" w:hanging="360"/>
+      </w:pPr>
+      <w:rPr>
+        <w:rFonts w:ascii="Courier New" w:hAnsi="Courier New" w:cs="Courier New" w:hint="default"/>
+      </w:rPr>
+    </w:lvl>
+    <w:lvl w:ilvl="8" w:tplc="04090005" w:tentative="1">
+      <w:start w:val="1"/>
+      <w:numFmt w:val="bullet"/>
+      <w:lvlText w:val=""/>
+      <w:lvlJc w:val="left"/>
+      <w:pPr>
+        <w:ind w:left="6480" w:hanging="360"/>
+      </w:pPr>
+      <w:rPr>
+        <w:rFonts w:ascii="Wingdings" w:hAnsi="Wingdings" w:hint="default"/>
+      </w:rPr>
+    </w:lvl>
+  </w:abstractNum>
   <w:num w:numId="1" w16cid:durableId="1601137898">
     <w:abstractNumId w:val="0"/>
   </w:num>
@@ -983,6 +1037,9 @@
   </w:num>
   <w:num w:numId="3" w16cid:durableId="612246928">
     <w:abstractNumId w:val="1"/>
+  </w:num>
+  <w:num w:numId="4" w16cid:durableId="150677102">
+    <w:abstractNumId w:val="3"/>
   </w:num>
 </w:numbering>
 </file>

</xml_diff>